<commit_message>
chapter 2 half portion
</commit_message>
<xml_diff>
--- a/Tutorial/Tutorial1.docx
+++ b/Tutorial/Tutorial1.docx
@@ -3445,8 +3445,8 @@
         </w:rPr>
       </w:pPr>
       <w:r>
-        <w:object w:dxaOrig="9764" w:dyaOrig="6089">
-          <v:rect xmlns:o="urn:schemas-microsoft-com:office:office" xmlns:v="urn:schemas-microsoft-com:vml" id="rectole0000000000" style="width:488.200000pt;height:304.450000pt" o:preferrelative="t" o:ole="">
+        <w:object w:dxaOrig="9881" w:dyaOrig="6155">
+          <v:rect xmlns:o="urn:schemas-microsoft-com:office:office" xmlns:v="urn:schemas-microsoft-com:vml" id="rectole0000000000" style="width:494.050000pt;height:307.750000pt" o:preferrelative="t" o:ole="">
             <o:lock v:ext="edit"/>
             <v:imagedata xmlns:r="http://schemas.openxmlformats.org/officeDocument/2006/relationships" r:id="docRId1" o:title=""/>
           </v:rect>
@@ -4004,7 +4004,7 @@
           <w:sz w:val="22"/>
           <w:shd w:fill="auto" w:val="clear"/>
         </w:rPr>
-        <w:t xml:space="preserve">2.  in java we have only "new" keyword and there is no delte keyword becuase destruction of useless object is the responsbility of Garbage Collector</w:t>
+        <w:t xml:space="preserve">2.  in java we have only "new" keyword and there is no delete keyword because destruction of useless object is the responsbility of Garbage Collector</w:t>
       </w:r>
     </w:p>
     <w:p>
@@ -4778,6 +4778,673 @@
           <w:shd w:fill="auto" w:val="clear"/>
         </w:rPr>
         <w:t xml:space="preserve">argse - name of variable</w:t>
+      </w:r>
+    </w:p>
+    <w:p>
+      <w:pPr>
+        <w:spacing w:before="0" w:after="160" w:line="259"/>
+        <w:ind w:right="0" w:left="0" w:firstLine="0"/>
+        <w:jc w:val="left"/>
+        <w:rPr>
+          <w:rFonts w:ascii="Calibri" w:hAnsi="Calibri" w:cs="Calibri" w:eastAsia="Calibri"/>
+          <w:color w:val="auto"/>
+          <w:spacing w:val="0"/>
+          <w:position w:val="0"/>
+          <w:sz w:val="22"/>
+          <w:shd w:fill="auto" w:val="clear"/>
+        </w:rPr>
+      </w:pPr>
+    </w:p>
+    <w:p>
+      <w:pPr>
+        <w:spacing w:before="0" w:after="160" w:line="259"/>
+        <w:ind w:right="0" w:left="0" w:firstLine="0"/>
+        <w:jc w:val="left"/>
+        <w:rPr>
+          <w:rFonts w:ascii="Calibri" w:hAnsi="Calibri" w:cs="Calibri" w:eastAsia="Calibri"/>
+          <w:color w:val="auto"/>
+          <w:spacing w:val="0"/>
+          <w:position w:val="0"/>
+          <w:sz w:val="22"/>
+          <w:shd w:fill="auto" w:val="clear"/>
+        </w:rPr>
+      </w:pPr>
+    </w:p>
+    <w:p>
+      <w:pPr>
+        <w:spacing w:before="0" w:after="160" w:line="259"/>
+        <w:ind w:right="0" w:left="0" w:firstLine="0"/>
+        <w:jc w:val="left"/>
+        <w:rPr>
+          <w:rFonts w:ascii="Calibri" w:hAnsi="Calibri" w:cs="Calibri" w:eastAsia="Calibri"/>
+          <w:color w:val="auto"/>
+          <w:spacing w:val="0"/>
+          <w:position w:val="0"/>
+          <w:sz w:val="22"/>
+          <w:shd w:fill="auto" w:val="clear"/>
+        </w:rPr>
+      </w:pPr>
+    </w:p>
+    <w:p>
+      <w:pPr>
+        <w:spacing w:before="0" w:after="160" w:line="259"/>
+        <w:ind w:right="0" w:left="0" w:firstLine="0"/>
+        <w:jc w:val="left"/>
+        <w:rPr>
+          <w:rFonts w:ascii="Calibri" w:hAnsi="Calibri" w:cs="Calibri" w:eastAsia="Calibri"/>
+          <w:color w:val="auto"/>
+          <w:spacing w:val="0"/>
+          <w:position w:val="0"/>
+          <w:sz w:val="22"/>
+          <w:shd w:fill="auto" w:val="clear"/>
+        </w:rPr>
+      </w:pPr>
+    </w:p>
+    <w:p>
+      <w:pPr>
+        <w:spacing w:before="0" w:after="160" w:line="259"/>
+        <w:ind w:right="0" w:left="0" w:firstLine="0"/>
+        <w:jc w:val="left"/>
+        <w:rPr>
+          <w:rFonts w:ascii="Calibri" w:hAnsi="Calibri" w:cs="Calibri" w:eastAsia="Calibri"/>
+          <w:color w:val="auto"/>
+          <w:spacing w:val="0"/>
+          <w:position w:val="0"/>
+          <w:sz w:val="22"/>
+          <w:shd w:fill="auto" w:val="clear"/>
+        </w:rPr>
+      </w:pPr>
+    </w:p>
+    <w:p>
+      <w:pPr>
+        <w:spacing w:before="0" w:after="160" w:line="259"/>
+        <w:ind w:right="0" w:left="0" w:firstLine="0"/>
+        <w:jc w:val="center"/>
+        <w:rPr>
+          <w:rFonts w:ascii="Calibri" w:hAnsi="Calibri" w:cs="Calibri" w:eastAsia="Calibri"/>
+          <w:b/>
+          <w:color w:val="auto"/>
+          <w:spacing w:val="0"/>
+          <w:position w:val="0"/>
+          <w:sz w:val="32"/>
+          <w:u w:val="single"/>
+          <w:shd w:fill="auto" w:val="clear"/>
+        </w:rPr>
+      </w:pPr>
+      <w:r>
+        <w:rPr>
+          <w:rFonts w:ascii="Calibri" w:hAnsi="Calibri" w:cs="Calibri" w:eastAsia="Calibri"/>
+          <w:b/>
+          <w:color w:val="auto"/>
+          <w:spacing w:val="0"/>
+          <w:position w:val="0"/>
+          <w:sz w:val="32"/>
+          <w:u w:val="single"/>
+          <w:shd w:fill="auto" w:val="clear"/>
+        </w:rPr>
+        <w:t xml:space="preserve">Tutorial  - 2</w:t>
+      </w:r>
+    </w:p>
+    <w:p>
+      <w:pPr>
+        <w:spacing w:before="0" w:after="160" w:line="259"/>
+        <w:ind w:right="0" w:left="0" w:firstLine="0"/>
+        <w:jc w:val="left"/>
+        <w:rPr>
+          <w:rFonts w:ascii="Calibri" w:hAnsi="Calibri" w:cs="Calibri" w:eastAsia="Calibri"/>
+          <w:color w:val="auto"/>
+          <w:spacing w:val="0"/>
+          <w:position w:val="0"/>
+          <w:sz w:val="22"/>
+          <w:shd w:fill="auto" w:val="clear"/>
+        </w:rPr>
+      </w:pPr>
+    </w:p>
+    <w:p>
+      <w:pPr>
+        <w:spacing w:before="0" w:after="160" w:line="259"/>
+        <w:ind w:right="0" w:left="0" w:firstLine="0"/>
+        <w:jc w:val="left"/>
+        <w:rPr>
+          <w:rFonts w:ascii="Calibri" w:hAnsi="Calibri" w:cs="Calibri" w:eastAsia="Calibri"/>
+          <w:color w:val="auto"/>
+          <w:spacing w:val="0"/>
+          <w:position w:val="0"/>
+          <w:sz w:val="22"/>
+          <w:shd w:fill="auto" w:val="clear"/>
+        </w:rPr>
+      </w:pPr>
+      <w:r>
+        <w:rPr>
+          <w:rFonts w:ascii="Calibri" w:hAnsi="Calibri" w:cs="Calibri" w:eastAsia="Calibri"/>
+          <w:color w:val="auto"/>
+          <w:spacing w:val="0"/>
+          <w:position w:val="0"/>
+          <w:sz w:val="22"/>
+          <w:shd w:fill="auto" w:val="clear"/>
+        </w:rPr>
+        <w:t xml:space="preserve">In java every variable and every expression has some type</w:t>
+      </w:r>
+    </w:p>
+    <w:p>
+      <w:pPr>
+        <w:spacing w:before="0" w:after="160" w:line="259"/>
+        <w:ind w:right="0" w:left="0" w:firstLine="0"/>
+        <w:jc w:val="left"/>
+        <w:rPr>
+          <w:rFonts w:ascii="Calibri" w:hAnsi="Calibri" w:cs="Calibri" w:eastAsia="Calibri"/>
+          <w:color w:val="auto"/>
+          <w:spacing w:val="0"/>
+          <w:position w:val="0"/>
+          <w:sz w:val="22"/>
+          <w:shd w:fill="auto" w:val="clear"/>
+        </w:rPr>
+      </w:pPr>
+      <w:r>
+        <w:rPr>
+          <w:rFonts w:ascii="Calibri" w:hAnsi="Calibri" w:cs="Calibri" w:eastAsia="Calibri"/>
+          <w:color w:val="auto"/>
+          <w:spacing w:val="0"/>
+          <w:position w:val="0"/>
+          <w:sz w:val="22"/>
+          <w:shd w:fill="auto" w:val="clear"/>
+        </w:rPr>
+        <w:t xml:space="preserve">Each and every datatype is clearly defined</w:t>
+      </w:r>
+    </w:p>
+    <w:p>
+      <w:pPr>
+        <w:spacing w:before="0" w:after="160" w:line="259"/>
+        <w:ind w:right="0" w:left="0" w:firstLine="0"/>
+        <w:jc w:val="left"/>
+        <w:rPr>
+          <w:rFonts w:ascii="Calibri" w:hAnsi="Calibri" w:cs="Calibri" w:eastAsia="Calibri"/>
+          <w:color w:val="auto"/>
+          <w:spacing w:val="0"/>
+          <w:position w:val="0"/>
+          <w:sz w:val="22"/>
+          <w:shd w:fill="auto" w:val="clear"/>
+        </w:rPr>
+      </w:pPr>
+      <w:r>
+        <w:rPr>
+          <w:rFonts w:ascii="Calibri" w:hAnsi="Calibri" w:cs="Calibri" w:eastAsia="Calibri"/>
+          <w:color w:val="auto"/>
+          <w:spacing w:val="0"/>
+          <w:position w:val="0"/>
+          <w:sz w:val="22"/>
+          <w:shd w:fill="auto" w:val="clear"/>
+        </w:rPr>
+        <w:t xml:space="preserve">Every assignement should be checked by compiler for type compatability</w:t>
+      </w:r>
+    </w:p>
+    <w:p>
+      <w:pPr>
+        <w:spacing w:before="0" w:after="160" w:line="259"/>
+        <w:ind w:right="0" w:left="0" w:firstLine="0"/>
+        <w:jc w:val="left"/>
+        <w:rPr>
+          <w:rFonts w:ascii="Calibri" w:hAnsi="Calibri" w:cs="Calibri" w:eastAsia="Calibri"/>
+          <w:color w:val="auto"/>
+          <w:spacing w:val="0"/>
+          <w:position w:val="0"/>
+          <w:sz w:val="22"/>
+          <w:shd w:fill="auto" w:val="clear"/>
+        </w:rPr>
+      </w:pPr>
+      <w:r>
+        <w:rPr>
+          <w:rFonts w:ascii="Calibri" w:hAnsi="Calibri" w:cs="Calibri" w:eastAsia="Calibri"/>
+          <w:color w:val="auto"/>
+          <w:spacing w:val="0"/>
+          <w:position w:val="0"/>
+          <w:sz w:val="22"/>
+          <w:shd w:fill="auto" w:val="clear"/>
+        </w:rPr>
+        <w:t xml:space="preserve">Because of above reasons we can conclude , java language strongly typed programming language</w:t>
+      </w:r>
+    </w:p>
+    <w:p>
+      <w:pPr>
+        <w:spacing w:before="0" w:after="160" w:line="259"/>
+        <w:ind w:right="0" w:left="0" w:firstLine="0"/>
+        <w:jc w:val="left"/>
+        <w:rPr>
+          <w:rFonts w:ascii="Calibri" w:hAnsi="Calibri" w:cs="Calibri" w:eastAsia="Calibri"/>
+          <w:color w:val="auto"/>
+          <w:spacing w:val="0"/>
+          <w:position w:val="0"/>
+          <w:sz w:val="22"/>
+          <w:shd w:fill="auto" w:val="clear"/>
+        </w:rPr>
+      </w:pPr>
+    </w:p>
+    <w:p>
+      <w:pPr>
+        <w:spacing w:before="0" w:after="160" w:line="259"/>
+        <w:ind w:right="0" w:left="0" w:firstLine="0"/>
+        <w:jc w:val="left"/>
+        <w:rPr>
+          <w:rFonts w:ascii="Calibri" w:hAnsi="Calibri" w:cs="Calibri" w:eastAsia="Calibri"/>
+          <w:color w:val="auto"/>
+          <w:spacing w:val="0"/>
+          <w:position w:val="0"/>
+          <w:sz w:val="22"/>
+          <w:shd w:fill="auto" w:val="clear"/>
+        </w:rPr>
+      </w:pPr>
+    </w:p>
+    <w:p>
+      <w:pPr>
+        <w:spacing w:before="0" w:after="160" w:line="259"/>
+        <w:ind w:right="0" w:left="0" w:firstLine="0"/>
+        <w:jc w:val="left"/>
+        <w:rPr>
+          <w:rFonts w:ascii="Calibri" w:hAnsi="Calibri" w:cs="Calibri" w:eastAsia="Calibri"/>
+          <w:color w:val="auto"/>
+          <w:spacing w:val="0"/>
+          <w:position w:val="0"/>
+          <w:sz w:val="22"/>
+          <w:shd w:fill="auto" w:val="clear"/>
+        </w:rPr>
+      </w:pPr>
+      <w:r>
+        <w:rPr>
+          <w:rFonts w:ascii="Calibri" w:hAnsi="Calibri" w:cs="Calibri" w:eastAsia="Calibri"/>
+          <w:color w:val="auto"/>
+          <w:spacing w:val="0"/>
+          <w:position w:val="0"/>
+          <w:sz w:val="22"/>
+          <w:shd w:fill="auto" w:val="clear"/>
+        </w:rPr>
+        <w:t xml:space="preserve">Java is pure object oriented language or not ?</w:t>
+      </w:r>
+    </w:p>
+    <w:p>
+      <w:pPr>
+        <w:spacing w:before="0" w:after="160" w:line="259"/>
+        <w:ind w:right="0" w:left="0" w:firstLine="0"/>
+        <w:jc w:val="left"/>
+        <w:rPr>
+          <w:rFonts w:ascii="Calibri" w:hAnsi="Calibri" w:cs="Calibri" w:eastAsia="Calibri"/>
+          <w:color w:val="auto"/>
+          <w:spacing w:val="0"/>
+          <w:position w:val="0"/>
+          <w:sz w:val="22"/>
+          <w:shd w:fill="auto" w:val="clear"/>
+        </w:rPr>
+      </w:pPr>
+      <w:r>
+        <w:rPr>
+          <w:rFonts w:ascii="Calibri" w:hAnsi="Calibri" w:cs="Calibri" w:eastAsia="Calibri"/>
+          <w:color w:val="auto"/>
+          <w:spacing w:val="0"/>
+          <w:position w:val="0"/>
+          <w:sz w:val="22"/>
+          <w:shd w:fill="auto" w:val="clear"/>
+        </w:rPr>
+        <w:t xml:space="preserve">1. No, becuase several OOPs feautre is not suported by Java (Operator Overloading , multiple inheritance)</w:t>
+      </w:r>
+    </w:p>
+    <w:p>
+      <w:pPr>
+        <w:spacing w:before="0" w:after="160" w:line="259"/>
+        <w:ind w:right="0" w:left="0" w:firstLine="0"/>
+        <w:jc w:val="left"/>
+        <w:rPr>
+          <w:rFonts w:ascii="Calibri" w:hAnsi="Calibri" w:cs="Calibri" w:eastAsia="Calibri"/>
+          <w:color w:val="auto"/>
+          <w:spacing w:val="0"/>
+          <w:position w:val="0"/>
+          <w:sz w:val="22"/>
+          <w:shd w:fill="auto" w:val="clear"/>
+        </w:rPr>
+      </w:pPr>
+    </w:p>
+    <w:p>
+      <w:pPr>
+        <w:spacing w:before="0" w:after="160" w:line="259"/>
+        <w:ind w:right="0" w:left="0" w:firstLine="0"/>
+        <w:jc w:val="left"/>
+        <w:rPr>
+          <w:rFonts w:ascii="Calibri" w:hAnsi="Calibri" w:cs="Calibri" w:eastAsia="Calibri"/>
+          <w:color w:val="auto"/>
+          <w:spacing w:val="0"/>
+          <w:position w:val="0"/>
+          <w:sz w:val="22"/>
+          <w:shd w:fill="auto" w:val="clear"/>
+        </w:rPr>
+      </w:pPr>
+      <w:r>
+        <w:rPr>
+          <w:rFonts w:ascii="Calibri" w:hAnsi="Calibri" w:cs="Calibri" w:eastAsia="Calibri"/>
+          <w:color w:val="auto"/>
+          <w:spacing w:val="0"/>
+          <w:position w:val="0"/>
+          <w:sz w:val="22"/>
+          <w:shd w:fill="auto" w:val="clear"/>
+        </w:rPr>
+        <w:t xml:space="preserve">2. Moreover, we are depending on primitive data types, which are non objects </w:t>
+      </w:r>
+    </w:p>
+    <w:p>
+      <w:pPr>
+        <w:spacing w:before="0" w:after="160" w:line="259"/>
+        <w:ind w:right="0" w:left="0" w:firstLine="0"/>
+        <w:jc w:val="left"/>
+        <w:rPr>
+          <w:rFonts w:ascii="Calibri" w:hAnsi="Calibri" w:cs="Calibri" w:eastAsia="Calibri"/>
+          <w:color w:val="auto"/>
+          <w:spacing w:val="0"/>
+          <w:position w:val="0"/>
+          <w:sz w:val="22"/>
+          <w:shd w:fill="auto" w:val="clear"/>
+        </w:rPr>
+      </w:pPr>
+      <w:r>
+        <w:rPr>
+          <w:rFonts w:ascii="Calibri" w:hAnsi="Calibri" w:cs="Calibri" w:eastAsia="Calibri"/>
+          <w:color w:val="auto"/>
+          <w:spacing w:val="0"/>
+          <w:position w:val="0"/>
+          <w:sz w:val="22"/>
+          <w:shd w:fill="auto" w:val="clear"/>
+        </w:rPr>
+        <w:t xml:space="preserve">it support primitive data types.</w:t>
+      </w:r>
+    </w:p>
+    <w:p>
+      <w:pPr>
+        <w:spacing w:before="0" w:after="160" w:line="259"/>
+        <w:ind w:right="0" w:left="0" w:firstLine="0"/>
+        <w:jc w:val="left"/>
+        <w:rPr>
+          <w:rFonts w:ascii="Calibri" w:hAnsi="Calibri" w:cs="Calibri" w:eastAsia="Calibri"/>
+          <w:color w:val="auto"/>
+          <w:spacing w:val="0"/>
+          <w:position w:val="0"/>
+          <w:sz w:val="22"/>
+          <w:shd w:fill="auto" w:val="clear"/>
+        </w:rPr>
+      </w:pPr>
+    </w:p>
+    <w:p>
+      <w:pPr>
+        <w:spacing w:before="0" w:after="160" w:line="259"/>
+        <w:ind w:right="0" w:left="0" w:firstLine="0"/>
+        <w:jc w:val="left"/>
+        <w:rPr>
+          <w:rFonts w:ascii="Calibri" w:hAnsi="Calibri" w:cs="Calibri" w:eastAsia="Calibri"/>
+          <w:color w:val="auto"/>
+          <w:spacing w:val="0"/>
+          <w:position w:val="0"/>
+          <w:sz w:val="22"/>
+          <w:shd w:fill="auto" w:val="clear"/>
+        </w:rPr>
+      </w:pPr>
+    </w:p>
+    <w:p>
+      <w:pPr>
+        <w:spacing w:before="0" w:after="160" w:line="259"/>
+        <w:ind w:right="0" w:left="0" w:firstLine="0"/>
+        <w:jc w:val="left"/>
+        <w:rPr>
+          <w:rFonts w:ascii="Calibri" w:hAnsi="Calibri" w:cs="Calibri" w:eastAsia="Calibri"/>
+          <w:color w:val="auto"/>
+          <w:spacing w:val="0"/>
+          <w:position w:val="0"/>
+          <w:sz w:val="22"/>
+          <w:shd w:fill="auto" w:val="clear"/>
+        </w:rPr>
+      </w:pPr>
+      <w:r>
+        <w:rPr>
+          <w:rFonts w:ascii="Calibri" w:hAnsi="Calibri" w:cs="Calibri" w:eastAsia="Calibri"/>
+          <w:color w:val="auto"/>
+          <w:spacing w:val="0"/>
+          <w:position w:val="0"/>
+          <w:sz w:val="22"/>
+          <w:shd w:fill="auto" w:val="clear"/>
+        </w:rPr>
+        <w:t xml:space="preserve">Primitive DataTypes in Java.</w:t>
+      </w:r>
+    </w:p>
+    <w:p>
+      <w:pPr>
+        <w:spacing w:before="0" w:after="160" w:line="259"/>
+        <w:ind w:right="0" w:left="0" w:firstLine="0"/>
+        <w:jc w:val="left"/>
+        <w:rPr>
+          <w:rFonts w:ascii="Calibri" w:hAnsi="Calibri" w:cs="Calibri" w:eastAsia="Calibri"/>
+          <w:color w:val="auto"/>
+          <w:spacing w:val="0"/>
+          <w:position w:val="0"/>
+          <w:sz w:val="22"/>
+          <w:shd w:fill="auto" w:val="clear"/>
+        </w:rPr>
+      </w:pPr>
+      <w:r>
+        <w:rPr>
+          <w:rFonts w:ascii="Calibri" w:hAnsi="Calibri" w:cs="Calibri" w:eastAsia="Calibri"/>
+          <w:color w:val="auto"/>
+          <w:spacing w:val="0"/>
+          <w:position w:val="0"/>
+          <w:sz w:val="22"/>
+          <w:shd w:fill="auto" w:val="clear"/>
+        </w:rPr>
+        <w:t xml:space="preserve">Numberical Data Types: - byte, int, short, long, float, double</w:t>
+      </w:r>
+    </w:p>
+    <w:p>
+      <w:pPr>
+        <w:spacing w:before="0" w:after="160" w:line="259"/>
+        <w:ind w:right="0" w:left="0" w:firstLine="0"/>
+        <w:jc w:val="left"/>
+        <w:rPr>
+          <w:rFonts w:ascii="Calibri" w:hAnsi="Calibri" w:cs="Calibri" w:eastAsia="Calibri"/>
+          <w:color w:val="auto"/>
+          <w:spacing w:val="0"/>
+          <w:position w:val="0"/>
+          <w:sz w:val="22"/>
+          <w:shd w:fill="auto" w:val="clear"/>
+        </w:rPr>
+      </w:pPr>
+      <w:r>
+        <w:rPr>
+          <w:rFonts w:ascii="Calibri" w:hAnsi="Calibri" w:cs="Calibri" w:eastAsia="Calibri"/>
+          <w:color w:val="auto"/>
+          <w:spacing w:val="0"/>
+          <w:position w:val="0"/>
+          <w:sz w:val="22"/>
+          <w:shd w:fill="auto" w:val="clear"/>
+        </w:rPr>
+        <w:t xml:space="preserve">Non Numberical Data Types: boolean</w:t>
+        <w:tab/>
+      </w:r>
+    </w:p>
+    <w:p>
+      <w:pPr>
+        <w:spacing w:before="0" w:after="160" w:line="259"/>
+        <w:ind w:right="0" w:left="0" w:firstLine="0"/>
+        <w:jc w:val="left"/>
+        <w:rPr>
+          <w:rFonts w:ascii="Calibri" w:hAnsi="Calibri" w:cs="Calibri" w:eastAsia="Calibri"/>
+          <w:color w:val="auto"/>
+          <w:spacing w:val="0"/>
+          <w:position w:val="0"/>
+          <w:sz w:val="22"/>
+          <w:shd w:fill="auto" w:val="clear"/>
+        </w:rPr>
+      </w:pPr>
+    </w:p>
+    <w:p>
+      <w:pPr>
+        <w:spacing w:before="0" w:after="160" w:line="240"/>
+        <w:ind w:right="0" w:left="0" w:firstLine="0"/>
+        <w:jc w:val="left"/>
+        <w:rPr>
+          <w:rFonts w:ascii="Calibri" w:hAnsi="Calibri" w:cs="Calibri" w:eastAsia="Calibri"/>
+          <w:color w:val="auto"/>
+          <w:spacing w:val="0"/>
+          <w:position w:val="0"/>
+          <w:sz w:val="22"/>
+          <w:shd w:fill="auto" w:val="clear"/>
+        </w:rPr>
+      </w:pPr>
+      <w:r>
+        <w:object w:dxaOrig="8640" w:dyaOrig="4860">
+          <v:rect xmlns:o="urn:schemas-microsoft-com:office:office" xmlns:v="urn:schemas-microsoft-com:vml" id="rectole0000000001" style="width:432.000000pt;height:243.000000pt" o:preferrelative="t" o:ole="">
+            <o:lock v:ext="edit"/>
+            <v:imagedata xmlns:r="http://schemas.openxmlformats.org/officeDocument/2006/relationships" r:id="docRId3" o:title=""/>
+          </v:rect>
+          <o:OLEObject xmlns:r="http://schemas.openxmlformats.org/officeDocument/2006/relationships" xmlns:o="urn:schemas-microsoft-com:office:office" Type="Embed" ProgID="StaticDib" DrawAspect="Content" ObjectID="0000000001" ShapeID="rectole0000000001" r:id="docRId2"/>
+        </w:object>
+      </w:r>
+    </w:p>
+    <w:p>
+      <w:pPr>
+        <w:spacing w:before="0" w:after="160" w:line="259"/>
+        <w:ind w:right="0" w:left="0" w:firstLine="0"/>
+        <w:jc w:val="left"/>
+        <w:rPr>
+          <w:rFonts w:ascii="Calibri" w:hAnsi="Calibri" w:cs="Calibri" w:eastAsia="Calibri"/>
+          <w:color w:val="auto"/>
+          <w:spacing w:val="0"/>
+          <w:position w:val="0"/>
+          <w:sz w:val="22"/>
+          <w:shd w:fill="auto" w:val="clear"/>
+        </w:rPr>
+      </w:pPr>
+    </w:p>
+    <w:p>
+      <w:pPr>
+        <w:spacing w:before="0" w:after="160" w:line="259"/>
+        <w:ind w:right="0" w:left="0" w:firstLine="0"/>
+        <w:jc w:val="left"/>
+        <w:rPr>
+          <w:rFonts w:ascii="Calibri" w:hAnsi="Calibri" w:cs="Calibri" w:eastAsia="Calibri"/>
+          <w:color w:val="auto"/>
+          <w:spacing w:val="0"/>
+          <w:position w:val="0"/>
+          <w:sz w:val="22"/>
+          <w:shd w:fill="auto" w:val="clear"/>
+        </w:rPr>
+      </w:pPr>
+    </w:p>
+    <w:p>
+      <w:pPr>
+        <w:spacing w:before="0" w:after="160" w:line="259"/>
+        <w:ind w:right="0" w:left="0" w:firstLine="0"/>
+        <w:jc w:val="left"/>
+        <w:rPr>
+          <w:rFonts w:ascii="Calibri" w:hAnsi="Calibri" w:cs="Calibri" w:eastAsia="Calibri"/>
+          <w:color w:val="auto"/>
+          <w:spacing w:val="0"/>
+          <w:position w:val="0"/>
+          <w:sz w:val="22"/>
+          <w:shd w:fill="auto" w:val="clear"/>
+        </w:rPr>
+      </w:pPr>
+      <w:r>
+        <w:rPr>
+          <w:rFonts w:ascii="Calibri" w:hAnsi="Calibri" w:cs="Calibri" w:eastAsia="Calibri"/>
+          <w:color w:val="auto"/>
+          <w:spacing w:val="0"/>
+          <w:position w:val="0"/>
+          <w:sz w:val="22"/>
+          <w:shd w:fill="auto" w:val="clear"/>
+        </w:rPr>
+        <w:t xml:space="preserve">**</w:t>
+      </w:r>
+    </w:p>
+    <w:p>
+      <w:pPr>
+        <w:spacing w:before="0" w:after="160" w:line="259"/>
+        <w:ind w:right="0" w:left="0" w:firstLine="0"/>
+        <w:jc w:val="left"/>
+        <w:rPr>
+          <w:rFonts w:ascii="Calibri" w:hAnsi="Calibri" w:cs="Calibri" w:eastAsia="Calibri"/>
+          <w:color w:val="auto"/>
+          <w:spacing w:val="0"/>
+          <w:position w:val="0"/>
+          <w:sz w:val="22"/>
+          <w:shd w:fill="auto" w:val="clear"/>
+        </w:rPr>
+      </w:pPr>
+      <w:r>
+        <w:rPr>
+          <w:rFonts w:ascii="Calibri" w:hAnsi="Calibri" w:cs="Calibri" w:eastAsia="Calibri"/>
+          <w:color w:val="auto"/>
+          <w:spacing w:val="0"/>
+          <w:position w:val="0"/>
+          <w:sz w:val="22"/>
+          <w:shd w:fill="auto" w:val="clear"/>
+        </w:rPr>
+        <w:t xml:space="preserve">Except </w:t>
+      </w:r>
+      <w:r>
+        <w:rPr>
+          <w:rFonts w:ascii="Calibri" w:hAnsi="Calibri" w:cs="Calibri" w:eastAsia="Calibri"/>
+          <w:b/>
+          <w:color w:val="auto"/>
+          <w:spacing w:val="0"/>
+          <w:position w:val="0"/>
+          <w:sz w:val="22"/>
+          <w:shd w:fill="auto" w:val="clear"/>
+        </w:rPr>
+        <w:t xml:space="preserve">boolean and char </w:t>
+      </w:r>
+      <w:r>
+        <w:rPr>
+          <w:rFonts w:ascii="Calibri" w:hAnsi="Calibri" w:cs="Calibri" w:eastAsia="Calibri"/>
+          <w:color w:val="auto"/>
+          <w:spacing w:val="0"/>
+          <w:position w:val="0"/>
+          <w:sz w:val="22"/>
+          <w:shd w:fill="auto" w:val="clear"/>
+        </w:rPr>
+        <w:t xml:space="preserve">remaining data types are considered as - Signed Data Types</w:t>
+      </w:r>
+    </w:p>
+    <w:p>
+      <w:pPr>
+        <w:spacing w:before="0" w:after="160" w:line="259"/>
+        <w:ind w:right="0" w:left="0" w:firstLine="0"/>
+        <w:jc w:val="left"/>
+        <w:rPr>
+          <w:rFonts w:ascii="Calibri" w:hAnsi="Calibri" w:cs="Calibri" w:eastAsia="Calibri"/>
+          <w:color w:val="auto"/>
+          <w:spacing w:val="0"/>
+          <w:position w:val="0"/>
+          <w:sz w:val="22"/>
+          <w:shd w:fill="auto" w:val="clear"/>
+        </w:rPr>
+      </w:pPr>
+    </w:p>
+    <w:p>
+      <w:pPr>
+        <w:spacing w:before="0" w:after="160" w:line="259"/>
+        <w:ind w:right="0" w:left="0" w:firstLine="0"/>
+        <w:jc w:val="left"/>
+        <w:rPr>
+          <w:rFonts w:ascii="Calibri" w:hAnsi="Calibri" w:cs="Calibri" w:eastAsia="Calibri"/>
+          <w:color w:val="auto"/>
+          <w:spacing w:val="0"/>
+          <w:position w:val="0"/>
+          <w:sz w:val="22"/>
+          <w:shd w:fill="auto" w:val="clear"/>
+        </w:rPr>
+      </w:pPr>
+      <w:r>
+        <w:rPr>
+          <w:rFonts w:ascii="Calibri" w:hAnsi="Calibri" w:cs="Calibri" w:eastAsia="Calibri"/>
+          <w:color w:val="auto"/>
+          <w:spacing w:val="0"/>
+          <w:position w:val="0"/>
+          <w:sz w:val="22"/>
+          <w:shd w:fill="auto" w:val="clear"/>
+        </w:rPr>
+        <w:t xml:space="preserve">int x = -10 or int x = 10; float b = -10.23 or float b = 10.23</w:t>
       </w:r>
     </w:p>
   </w:body>

</xml_diff>

<commit_message>
chaper 1 till 32
Change-Id: I5749056d87c2b967f65ddf547fbbd1f2f399f3c9
</commit_message>
<xml_diff>
--- a/Tutorial/Tutorial1.docx
+++ b/Tutorial/Tutorial1.docx
@@ -2130,7 +2130,7 @@
           <v:rect id="rectole0000000000" o:spid="_x0000_i1025" style="width:494pt;height:308pt" o:ole="" o:preferrelative="t" stroked="f">
             <v:imagedata r:id="rId5" o:title=""/>
           </v:rect>
-          <o:OLEObject Type="Embed" ProgID="StaticDib" ShapeID="rectole0000000000" DrawAspect="Content" ObjectID="_1763026328" r:id="rId6"/>
+          <o:OLEObject Type="Embed" ProgID="StaticDib" ShapeID="rectole0000000000" DrawAspect="Content" ObjectID="_1763026573" r:id="rId6"/>
         </w:object>
       </w:r>
     </w:p>
@@ -3434,7 +3434,7 @@
           <v:rect id="rectole0000000001" o:spid="_x0000_i1026" style="width:6in;height:243pt" o:ole="" o:preferrelative="t" stroked="f">
             <v:imagedata r:id="rId7" o:title=""/>
           </v:rect>
-          <o:OLEObject Type="Embed" ProgID="StaticDib" ShapeID="rectole0000000001" DrawAspect="Content" ObjectID="_1763026329" r:id="rId8"/>
+          <o:OLEObject Type="Embed" ProgID="StaticDib" ShapeID="rectole0000000001" DrawAspect="Content" ObjectID="_1763026574" r:id="rId8"/>
         </w:object>
       </w:r>
     </w:p>
@@ -3539,7 +3539,7 @@
           <v:rect id="rectole0000000002" o:spid="_x0000_i1027" style="width:6in;height:237.5pt" o:ole="" o:preferrelative="t" stroked="f">
             <v:imagedata r:id="rId9" o:title=""/>
           </v:rect>
-          <o:OLEObject Type="Embed" ProgID="StaticDib" ShapeID="rectole0000000002" DrawAspect="Content" ObjectID="_1763026330" r:id="rId10"/>
+          <o:OLEObject Type="Embed" ProgID="StaticDib" ShapeID="rectole0000000002" DrawAspect="Content" ObjectID="_1763026575" r:id="rId10"/>
         </w:object>
       </w:r>
     </w:p>
@@ -5851,6 +5851,48 @@
         </w:rPr>
         <w:t>** - Null is not applicable for primitive</w:t>
       </w:r>
+    </w:p>
+    <w:p>
+      <w:pPr>
+        <w:rPr>
+          <w:rFonts w:ascii="Calibri" w:eastAsia="Calibri" w:hAnsi="Calibri" w:cs="Calibri"/>
+        </w:rPr>
+      </w:pPr>
+    </w:p>
+    <w:p>
+      <w:pPr>
+        <w:rPr>
+          <w:rFonts w:ascii="Calibri" w:eastAsia="Calibri" w:hAnsi="Calibri" w:cs="Calibri"/>
+        </w:rPr>
+      </w:pPr>
+    </w:p>
+    <w:p>
+      <w:pPr>
+        <w:rPr>
+          <w:rFonts w:ascii="Calibri" w:eastAsia="Calibri" w:hAnsi="Calibri" w:cs="Calibri"/>
+        </w:rPr>
+      </w:pPr>
+      <w:r>
+        <w:rPr>
+          <w:rFonts w:ascii="Calibri" w:eastAsia="Calibri" w:hAnsi="Calibri" w:cs="Calibri"/>
+        </w:rPr>
+        <w:t>Tutorial 4:</w:t>
+      </w:r>
+    </w:p>
+    <w:p>
+      <w:pPr>
+        <w:rPr>
+          <w:rFonts w:ascii="Calibri" w:eastAsia="Calibri" w:hAnsi="Calibri" w:cs="Calibri"/>
+        </w:rPr>
+      </w:pPr>
+      <w:hyperlink r:id="rId12" w:history="1">
+        <w:r>
+          <w:rPr>
+            <w:rStyle w:val="Hyperlink"/>
+          </w:rPr>
+          <w:t>(186) Core Java with OCJP/SCJP: Language Fundamentals Part-4 || Literals Part-1 - YouTube</w:t>
+        </w:r>
+      </w:hyperlink>
     </w:p>
     <w:p>
       <w:pPr>

</xml_diff>